<commit_message>
2024.08.02. 2024 PTI contribution update for GOA ESSR.
</commit_message>
<xml_diff>
--- a/Text/PTI_Update.docx
+++ b/Text/PTI_Update.docx
@@ -1,6 +1,6 @@
 
 <file path=word/document.xml><?xml version="1.0" encoding="utf-8"?>
-<w:document xmlns:wpc="http://schemas.microsoft.com/office/word/2010/wordprocessingCanvas" xmlns:cx="http://schemas.microsoft.com/office/drawing/2014/chartex" xmlns:cx1="http://schemas.microsoft.com/office/drawing/2015/9/8/chartex" xmlns:cx2="http://schemas.microsoft.com/office/drawing/2015/10/21/chartex" xmlns:cx3="http://schemas.microsoft.com/office/drawing/2016/5/9/chartex" xmlns:cx4="http://schemas.microsoft.com/office/drawing/2016/5/10/chartex" xmlns:cx5="http://schemas.microsoft.com/office/drawing/2016/5/11/chartex" xmlns:cx6="http://schemas.microsoft.com/office/drawing/2016/5/12/chartex" xmlns:cx7="http://schemas.microsoft.com/office/drawing/2016/5/13/chartex" xmlns:cx8="http://schemas.microsoft.com/office/drawing/2016/5/14/chartex" xmlns:mc="http://schemas.openxmlformats.org/markup-compatibility/2006" xmlns:aink="http://schemas.microsoft.com/office/drawing/2016/ink" xmlns:am3d="http://schemas.microsoft.com/office/drawing/2017/model3d" xmlns:o="urn:schemas-microsoft-com:office:office" xmlns:oel="http://schemas.microsoft.com/office/2019/extlst" xmlns:r="http://schemas.openxmlformats.org/officeDocument/2006/relationships" xmlns:m="http://schemas.openxmlformats.org/officeDocument/2006/math" xmlns:v="urn:schemas-microsoft-com:vml" xmlns:wp14="http://schemas.microsoft.com/office/word/2010/wordprocessingDrawing" xmlns:wp="http://schemas.openxmlformats.org/drawingml/2006/wordprocessingDrawing" xmlns:w10="urn:schemas-microsoft-com:office:word" xmlns:w="http://schemas.openxmlformats.org/wordprocessingml/2006/main" xmlns:w14="http://schemas.microsoft.com/office/word/2010/wordml" xmlns:w15="http://schemas.microsoft.com/office/word/2012/wordml" xmlns:w16cex="http://schemas.microsoft.com/office/word/2018/wordml/cex" xmlns:w16cid="http://schemas.microsoft.com/office/word/2016/wordml/cid" xmlns:w16="http://schemas.microsoft.com/office/word/2018/wordml" xmlns:w16sdtdh="http://schemas.microsoft.com/office/word/2020/wordml/sdtdatahash" xmlns:w16se="http://schemas.microsoft.com/office/word/2015/wordml/symex" xmlns:wpg="http://schemas.microsoft.com/office/word/2010/wordprocessingGroup" xmlns:wpi="http://schemas.microsoft.com/office/word/2010/wordprocessingInk" xmlns:wne="http://schemas.microsoft.com/office/word/2006/wordml" xmlns:wps="http://schemas.microsoft.com/office/word/2010/wordprocessingShape" mc:Ignorable="w14 w15 w16se w16cid w16 w16cex w16sdtdh wp14">
+<w:document xmlns:wpc="http://schemas.microsoft.com/office/word/2010/wordprocessingCanvas" xmlns:cx="http://schemas.microsoft.com/office/drawing/2014/chartex" xmlns:cx1="http://schemas.microsoft.com/office/drawing/2015/9/8/chartex" xmlns:cx2="http://schemas.microsoft.com/office/drawing/2015/10/21/chartex" xmlns:cx3="http://schemas.microsoft.com/office/drawing/2016/5/9/chartex" xmlns:cx4="http://schemas.microsoft.com/office/drawing/2016/5/10/chartex" xmlns:cx5="http://schemas.microsoft.com/office/drawing/2016/5/11/chartex" xmlns:cx6="http://schemas.microsoft.com/office/drawing/2016/5/12/chartex" xmlns:cx7="http://schemas.microsoft.com/office/drawing/2016/5/13/chartex" xmlns:cx8="http://schemas.microsoft.com/office/drawing/2016/5/14/chartex" xmlns:mc="http://schemas.openxmlformats.org/markup-compatibility/2006" xmlns:aink="http://schemas.microsoft.com/office/drawing/2016/ink" xmlns:am3d="http://schemas.microsoft.com/office/drawing/2017/model3d" xmlns:o="urn:schemas-microsoft-com:office:office" xmlns:oel="http://schemas.microsoft.com/office/2019/extlst" xmlns:r="http://schemas.openxmlformats.org/officeDocument/2006/relationships" xmlns:m="http://schemas.openxmlformats.org/officeDocument/2006/math" xmlns:v="urn:schemas-microsoft-com:vml" xmlns:wp14="http://schemas.microsoft.com/office/word/2010/wordprocessingDrawing" xmlns:wp="http://schemas.openxmlformats.org/drawingml/2006/wordprocessingDrawing" xmlns:w10="urn:schemas-microsoft-com:office:word" xmlns:w="http://schemas.openxmlformats.org/wordprocessingml/2006/main" xmlns:w14="http://schemas.microsoft.com/office/word/2010/wordml" xmlns:w15="http://schemas.microsoft.com/office/word/2012/wordml" xmlns:w16cex="http://schemas.microsoft.com/office/word/2018/wordml/cex" xmlns:w16cid="http://schemas.microsoft.com/office/word/2016/wordml/cid" xmlns:w16="http://schemas.microsoft.com/office/word/2018/wordml" xmlns:w16du="http://schemas.microsoft.com/office/word/2023/wordml/word16du" xmlns:w16sdtdh="http://schemas.microsoft.com/office/word/2020/wordml/sdtdatahash" xmlns:w16se="http://schemas.microsoft.com/office/word/2015/wordml/symex" xmlns:wpg="http://schemas.microsoft.com/office/word/2010/wordprocessingGroup" xmlns:wpi="http://schemas.microsoft.com/office/word/2010/wordprocessingInk" xmlns:wne="http://schemas.microsoft.com/office/word/2006/wordml" xmlns:wps="http://schemas.microsoft.com/office/word/2010/wordprocessingShape" mc:Ignorable="w14 w15 w16se w16cid w16 w16cex w16sdtdh w16du wp14">
   <w:body>
     <w:p>
       <w:pPr>
@@ -333,6 +333,12 @@
             <w:sz w:val="24"/>
             <w:szCs w:val="24"/>
           </w:rPr>
+        </w:r>
+        <w:r>
+          <w:rPr>
+            <w:sz w:val="24"/>
+            <w:szCs w:val="24"/>
+          </w:rPr>
           <w:fldChar w:fldCharType="separate"/>
         </w:r>
       </w:ins>
@@ -413,8 +419,28 @@
           <w:sz w:val="24"/>
           <w:szCs w:val="24"/>
         </w:rPr>
-        <w:t>23</w:t>
-      </w:r>
+        <w:t>2</w:t>
+      </w:r>
+      <w:ins w:id="29" w:author="William Stockhausen" w:date="2024-07-15T15:11:00Z">
+        <w:r>
+          <w:rPr>
+            <w:b/>
+            <w:sz w:val="24"/>
+            <w:szCs w:val="24"/>
+          </w:rPr>
+          <w:t>4</w:t>
+        </w:r>
+      </w:ins>
+      <w:del w:id="30" w:author="William Stockhausen" w:date="2024-07-15T15:11:00Z">
+        <w:r>
+          <w:rPr>
+            <w:b/>
+            <w:sz w:val="24"/>
+            <w:szCs w:val="24"/>
+          </w:rPr>
+          <w:delText>3</w:delText>
+        </w:r>
+      </w:del>
     </w:p>
     <w:p>
       <w:pPr>
@@ -571,13 +597,24 @@
         </w:rPr>
         <w:t>2</w:t>
       </w:r>
-      <w:r>
-        <w:rPr>
-          <w:sz w:val="24"/>
-          <w:szCs w:val="24"/>
-        </w:rPr>
-        <w:t>2</w:t>
-      </w:r>
+      <w:ins w:id="31" w:author="William Stockhausen" w:date="2024-07-15T15:12:00Z">
+        <w:r>
+          <w:rPr>
+            <w:sz w:val="24"/>
+            <w:szCs w:val="24"/>
+          </w:rPr>
+          <w:t>3</w:t>
+        </w:r>
+      </w:ins>
+      <w:del w:id="32" w:author="William Stockhausen" w:date="2024-07-15T15:12:00Z">
+        <w:r>
+          <w:rPr>
+            <w:sz w:val="24"/>
+            <w:szCs w:val="24"/>
+          </w:rPr>
+          <w:delText>2</w:delText>
+        </w:r>
+      </w:del>
       <w:r>
         <w:rPr>
           <w:sz w:val="24"/>
@@ -590,7 +627,7 @@
           <w:sz w:val="24"/>
           <w:szCs w:val="24"/>
         </w:rPr>
-        <w:t>3</w:t>
+        <w:t>4</w:t>
       </w:r>
       <w:r>
         <w:rPr>
@@ -671,8 +708,8 @@
         </w:rPr>
         <w:t xml:space="preserve">Figure </w:t>
       </w:r>
-      <w:bookmarkStart w:id="29" w:name="bookmark=id.1fob9te" w:colFirst="0" w:colLast="0"/>
-      <w:bookmarkEnd w:id="29"/>
+      <w:bookmarkStart w:id="33" w:name="bookmark=id.1fob9te" w:colFirst="0" w:colLast="0"/>
+      <w:bookmarkEnd w:id="33"/>
       <w:r>
         <w:rPr>
           <w:color w:val="000000"/>
@@ -697,14 +734,26 @@
         </w:rPr>
         <w:t>-202</w:t>
       </w:r>
-      <w:r>
-        <w:rPr>
-          <w:color w:val="000000"/>
-          <w:sz w:val="24"/>
-          <w:szCs w:val="24"/>
-        </w:rPr>
-        <w:t>3</w:t>
-      </w:r>
+      <w:ins w:id="34" w:author="William Stockhausen" w:date="2024-07-15T15:12:00Z">
+        <w:r>
+          <w:rPr>
+            <w:color w:val="000000"/>
+            <w:sz w:val="24"/>
+            <w:szCs w:val="24"/>
+          </w:rPr>
+          <w:t>4</w:t>
+        </w:r>
+      </w:ins>
+      <w:del w:id="35" w:author="William Stockhausen" w:date="2024-07-15T15:12:00Z">
+        <w:r>
+          <w:rPr>
+            <w:color w:val="000000"/>
+            <w:sz w:val="24"/>
+            <w:szCs w:val="24"/>
+          </w:rPr>
+          <w:delText>3</w:delText>
+        </w:r>
+      </w:del>
       <w:r>
         <w:rPr>
           <w:color w:val="000000"/>
@@ -771,14 +820,26 @@
         </w:rPr>
         <w:t xml:space="preserve"> In grey: trajectories prior to 201</w:t>
       </w:r>
-      <w:r>
-        <w:rPr>
-          <w:color w:val="000000"/>
-          <w:sz w:val="24"/>
-          <w:szCs w:val="24"/>
-        </w:rPr>
-        <w:t>2</w:t>
-      </w:r>
+      <w:ins w:id="36" w:author="William Stockhausen" w:date="2024-07-15T15:13:00Z">
+        <w:r>
+          <w:rPr>
+            <w:color w:val="000000"/>
+            <w:sz w:val="24"/>
+            <w:szCs w:val="24"/>
+          </w:rPr>
+          <w:t>3</w:t>
+        </w:r>
+      </w:ins>
+      <w:del w:id="37" w:author="William Stockhausen" w:date="2024-07-15T15:13:00Z">
+        <w:r>
+          <w:rPr>
+            <w:color w:val="000000"/>
+            <w:sz w:val="24"/>
+            <w:szCs w:val="24"/>
+          </w:rPr>
+          <w:delText>2</w:delText>
+        </w:r>
+      </w:del>
       <w:r>
         <w:rPr>
           <w:color w:val="000000"/>
@@ -787,14 +848,26 @@
         </w:rPr>
         <w:t>/1</w:t>
       </w:r>
-      <w:r>
-        <w:rPr>
-          <w:color w:val="000000"/>
-          <w:sz w:val="24"/>
-          <w:szCs w:val="24"/>
-        </w:rPr>
-        <w:t>3</w:t>
-      </w:r>
+      <w:ins w:id="38" w:author="William Stockhausen" w:date="2024-07-15T15:13:00Z">
+        <w:r>
+          <w:rPr>
+            <w:color w:val="000000"/>
+            <w:sz w:val="24"/>
+            <w:szCs w:val="24"/>
+          </w:rPr>
+          <w:t>4</w:t>
+        </w:r>
+      </w:ins>
+      <w:del w:id="39" w:author="William Stockhausen" w:date="2024-07-15T15:13:00Z">
+        <w:r>
+          <w:rPr>
+            <w:color w:val="000000"/>
+            <w:sz w:val="24"/>
+            <w:szCs w:val="24"/>
+          </w:rPr>
+          <w:delText>3</w:delText>
+        </w:r>
+      </w:del>
       <w:r>
         <w:rPr>
           <w:color w:val="000000"/>
@@ -803,14 +876,26 @@
         </w:rPr>
         <w:t>; in colour: trajectories ending in 201</w:t>
       </w:r>
-      <w:r>
-        <w:rPr>
-          <w:color w:val="000000"/>
-          <w:sz w:val="24"/>
-          <w:szCs w:val="24"/>
-        </w:rPr>
-        <w:t>3</w:t>
-      </w:r>
+      <w:ins w:id="40" w:author="William Stockhausen" w:date="2024-07-15T15:12:00Z">
+        <w:r>
+          <w:rPr>
+            <w:color w:val="000000"/>
+            <w:sz w:val="24"/>
+            <w:szCs w:val="24"/>
+          </w:rPr>
+          <w:t>4</w:t>
+        </w:r>
+      </w:ins>
+      <w:del w:id="41" w:author="William Stockhausen" w:date="2024-07-15T15:12:00Z">
+        <w:r>
+          <w:rPr>
+            <w:color w:val="000000"/>
+            <w:sz w:val="24"/>
+            <w:szCs w:val="24"/>
+          </w:rPr>
+          <w:delText>3</w:delText>
+        </w:r>
+      </w:del>
       <w:r>
         <w:rPr>
           <w:color w:val="000000"/>
@@ -819,14 +904,26 @@
         </w:rPr>
         <w:t>/1</w:t>
       </w:r>
-      <w:r>
-        <w:rPr>
-          <w:color w:val="000000"/>
-          <w:sz w:val="24"/>
-          <w:szCs w:val="24"/>
-        </w:rPr>
-        <w:t>4</w:t>
-      </w:r>
+      <w:ins w:id="42" w:author="William Stockhausen" w:date="2024-07-15T15:12:00Z">
+        <w:r>
+          <w:rPr>
+            <w:color w:val="000000"/>
+            <w:sz w:val="24"/>
+            <w:szCs w:val="24"/>
+          </w:rPr>
+          <w:t>5</w:t>
+        </w:r>
+      </w:ins>
+      <w:del w:id="43" w:author="William Stockhausen" w:date="2024-07-15T15:12:00Z">
+        <w:r>
+          <w:rPr>
+            <w:color w:val="000000"/>
+            <w:sz w:val="24"/>
+            <w:szCs w:val="24"/>
+          </w:rPr>
+          <w:delText>4</w:delText>
+        </w:r>
+      </w:del>
       <w:r>
         <w:rPr>
           <w:color w:val="000000"/>
@@ -835,14 +932,26 @@
         </w:rPr>
         <w:t>-202</w:t>
       </w:r>
-      <w:r>
-        <w:rPr>
-          <w:color w:val="000000"/>
-          <w:sz w:val="24"/>
-          <w:szCs w:val="24"/>
-        </w:rPr>
-        <w:t>2</w:t>
-      </w:r>
+      <w:ins w:id="44" w:author="William Stockhausen" w:date="2024-07-15T15:12:00Z">
+        <w:r>
+          <w:rPr>
+            <w:color w:val="000000"/>
+            <w:sz w:val="24"/>
+            <w:szCs w:val="24"/>
+          </w:rPr>
+          <w:t>3</w:t>
+        </w:r>
+      </w:ins>
+      <w:del w:id="45" w:author="William Stockhausen" w:date="2024-07-15T15:12:00Z">
+        <w:r>
+          <w:rPr>
+            <w:color w:val="000000"/>
+            <w:sz w:val="24"/>
+            <w:szCs w:val="24"/>
+          </w:rPr>
+          <w:delText>2</w:delText>
+        </w:r>
+      </w:del>
       <w:r>
         <w:rPr>
           <w:color w:val="000000"/>
@@ -851,14 +960,26 @@
         </w:rPr>
         <w:t>/2</w:t>
       </w:r>
-      <w:r>
-        <w:rPr>
-          <w:color w:val="000000"/>
-          <w:sz w:val="24"/>
-          <w:szCs w:val="24"/>
-        </w:rPr>
-        <w:t>3</w:t>
-      </w:r>
+      <w:ins w:id="46" w:author="William Stockhausen" w:date="2024-07-15T15:13:00Z">
+        <w:r>
+          <w:rPr>
+            <w:color w:val="000000"/>
+            <w:sz w:val="24"/>
+            <w:szCs w:val="24"/>
+          </w:rPr>
+          <w:t>4</w:t>
+        </w:r>
+      </w:ins>
+      <w:del w:id="47" w:author="William Stockhausen" w:date="2024-07-15T15:13:00Z">
+        <w:r>
+          <w:rPr>
+            <w:color w:val="000000"/>
+            <w:sz w:val="24"/>
+            <w:szCs w:val="24"/>
+          </w:rPr>
+          <w:delText>3</w:delText>
+        </w:r>
+      </w:del>
       <w:r>
         <w:rPr>
           <w:color w:val="000000"/>
@@ -867,14 +988,26 @@
         </w:rPr>
         <w:t>; in black: 202</w:t>
       </w:r>
-      <w:r>
-        <w:rPr>
-          <w:color w:val="000000"/>
-          <w:sz w:val="24"/>
-          <w:szCs w:val="24"/>
-        </w:rPr>
-        <w:t>2</w:t>
-      </w:r>
+      <w:ins w:id="48" w:author="William Stockhausen" w:date="2024-07-15T15:12:00Z">
+        <w:r>
+          <w:rPr>
+            <w:color w:val="000000"/>
+            <w:sz w:val="24"/>
+            <w:szCs w:val="24"/>
+          </w:rPr>
+          <w:t>3</w:t>
+        </w:r>
+      </w:ins>
+      <w:del w:id="49" w:author="William Stockhausen" w:date="2024-07-15T15:12:00Z">
+        <w:r>
+          <w:rPr>
+            <w:color w:val="000000"/>
+            <w:sz w:val="24"/>
+            <w:szCs w:val="24"/>
+          </w:rPr>
+          <w:delText>2</w:delText>
+        </w:r>
+      </w:del>
       <w:r>
         <w:rPr>
           <w:color w:val="000000"/>
@@ -883,14 +1016,26 @@
         </w:rPr>
         <w:t>/2</w:t>
       </w:r>
-      <w:r>
-        <w:rPr>
-          <w:color w:val="000000"/>
-          <w:sz w:val="24"/>
-          <w:szCs w:val="24"/>
-        </w:rPr>
-        <w:t>3</w:t>
-      </w:r>
+      <w:ins w:id="50" w:author="William Stockhausen" w:date="2024-07-15T15:12:00Z">
+        <w:r>
+          <w:rPr>
+            <w:color w:val="000000"/>
+            <w:sz w:val="24"/>
+            <w:szCs w:val="24"/>
+          </w:rPr>
+          <w:t>4</w:t>
+        </w:r>
+      </w:ins>
+      <w:del w:id="51" w:author="William Stockhausen" w:date="2024-07-15T15:12:00Z">
+        <w:r>
+          <w:rPr>
+            <w:color w:val="000000"/>
+            <w:sz w:val="24"/>
+            <w:szCs w:val="24"/>
+          </w:rPr>
+          <w:delText>3</w:delText>
+        </w:r>
+      </w:del>
       <w:r>
         <w:rPr>
           <w:color w:val="000000"/>
@@ -997,7 +1142,73 @@
           <w:sz w:val="24"/>
           <w:szCs w:val="24"/>
         </w:rPr>
-        <w:t xml:space="preserve"> while the trajectory for 2022/23 was fairly typical among the time series</w:t>
+        <w:t xml:space="preserve"> while the trajector</w:t>
+      </w:r>
+      <w:ins w:id="52" w:author="William Stockhausen" w:date="2024-07-15T15:14:00Z">
+        <w:r>
+          <w:rPr>
+            <w:sz w:val="24"/>
+            <w:szCs w:val="24"/>
+          </w:rPr>
+          <w:t>ies</w:t>
+        </w:r>
+      </w:ins>
+      <w:del w:id="53" w:author="William Stockhausen" w:date="2024-07-15T15:14:00Z">
+        <w:r>
+          <w:rPr>
+            <w:sz w:val="24"/>
+            <w:szCs w:val="24"/>
+          </w:rPr>
+          <w:delText>y</w:delText>
+        </w:r>
+      </w:del>
+      <w:r>
+        <w:rPr>
+          <w:sz w:val="24"/>
+          <w:szCs w:val="24"/>
+        </w:rPr>
+        <w:t xml:space="preserve"> for 2022/23 </w:t>
+      </w:r>
+      <w:ins w:id="54" w:author="William Stockhausen" w:date="2024-07-15T15:14:00Z">
+        <w:r>
+          <w:rPr>
+            <w:sz w:val="24"/>
+            <w:szCs w:val="24"/>
+          </w:rPr>
+          <w:t xml:space="preserve">and 2023/24 </w:t>
+        </w:r>
+      </w:ins>
+      <w:r>
+        <w:rPr>
+          <w:sz w:val="24"/>
+          <w:szCs w:val="24"/>
+        </w:rPr>
+        <w:t>w</w:t>
+      </w:r>
+      <w:ins w:id="55" w:author="William Stockhausen" w:date="2024-07-15T15:14:00Z">
+        <w:r>
+          <w:rPr>
+            <w:sz w:val="24"/>
+            <w:szCs w:val="24"/>
+          </w:rPr>
+          <w:t>ere</w:t>
+        </w:r>
+      </w:ins>
+      <w:del w:id="56" w:author="William Stockhausen" w:date="2024-07-15T15:14:00Z">
+        <w:r>
+          <w:rPr>
+            <w:sz w:val="24"/>
+            <w:szCs w:val="24"/>
+          </w:rPr>
+          <w:delText>as</w:delText>
+        </w:r>
+      </w:del>
+      <w:r>
+        <w:rPr>
+          <w:sz w:val="24"/>
+          <w:szCs w:val="24"/>
+        </w:rPr>
+        <w:t xml:space="preserve"> fairly typical among the time series</w:t>
       </w:r>
       <w:r>
         <w:rPr>
@@ -1011,21 +1222,64 @@
           <w:sz w:val="24"/>
           <w:szCs w:val="24"/>
         </w:rPr>
-        <w:t>In this respect, the 202</w:t>
-      </w:r>
-      <w:r>
-        <w:rPr>
-          <w:sz w:val="24"/>
-          <w:szCs w:val="24"/>
-        </w:rPr>
-        <w:t>2/23</w:t>
-      </w:r>
-      <w:r>
-        <w:rPr>
-          <w:sz w:val="24"/>
-          <w:szCs w:val="24"/>
-        </w:rPr>
-        <w:t xml:space="preserve"> trajectory </w:t>
+        <w:t>In this respect, the</w:t>
+      </w:r>
+      <w:ins w:id="57" w:author="William Stockhausen" w:date="2024-07-15T15:14:00Z">
+        <w:r>
+          <w:rPr>
+            <w:sz w:val="24"/>
+            <w:szCs w:val="24"/>
+          </w:rPr>
+          <w:t xml:space="preserve"> latter</w:t>
+        </w:r>
+      </w:ins>
+      <w:del w:id="58" w:author="William Stockhausen" w:date="2024-07-15T15:14:00Z">
+        <w:r>
+          <w:rPr>
+            <w:sz w:val="24"/>
+            <w:szCs w:val="24"/>
+          </w:rPr>
+          <w:delText xml:space="preserve"> 202</w:delText>
+        </w:r>
+        <w:r>
+          <w:rPr>
+            <w:sz w:val="24"/>
+            <w:szCs w:val="24"/>
+          </w:rPr>
+          <w:delText>2/23</w:delText>
+        </w:r>
+      </w:del>
+      <w:r>
+        <w:rPr>
+          <w:sz w:val="24"/>
+          <w:szCs w:val="24"/>
+        </w:rPr>
+        <w:t xml:space="preserve"> trajector</w:t>
+      </w:r>
+      <w:ins w:id="59" w:author="William Stockhausen" w:date="2024-07-15T15:14:00Z">
+        <w:r>
+          <w:rPr>
+            <w:sz w:val="24"/>
+            <w:szCs w:val="24"/>
+          </w:rPr>
+          <w:t>ies</w:t>
+        </w:r>
+      </w:ins>
+      <w:del w:id="60" w:author="William Stockhausen" w:date="2024-07-15T15:14:00Z">
+        <w:r>
+          <w:rPr>
+            <w:sz w:val="24"/>
+            <w:szCs w:val="24"/>
+          </w:rPr>
+          <w:delText>y</w:delText>
+        </w:r>
+      </w:del>
+      <w:r>
+        <w:rPr>
+          <w:sz w:val="24"/>
+          <w:szCs w:val="24"/>
+        </w:rPr>
+        <w:t xml:space="preserve"> </w:t>
       </w:r>
       <w:r>
         <w:rPr>
@@ -1039,155 +1293,40 @@
           <w:sz w:val="24"/>
           <w:szCs w:val="24"/>
         </w:rPr>
-        <w:t>. The 202</w:t>
-      </w:r>
-      <w:r>
-        <w:rPr>
-          <w:sz w:val="24"/>
-          <w:szCs w:val="24"/>
-        </w:rPr>
-        <w:t>2</w:t>
-      </w:r>
-      <w:r>
-        <w:rPr>
-          <w:sz w:val="24"/>
-          <w:szCs w:val="24"/>
-        </w:rPr>
-        <w:t>/2</w:t>
-      </w:r>
-      <w:r>
-        <w:rPr>
-          <w:sz w:val="24"/>
-          <w:szCs w:val="24"/>
-        </w:rPr>
-        <w:t>3</w:t>
-      </w:r>
-      <w:r>
-        <w:rPr>
-          <w:sz w:val="24"/>
-          <w:szCs w:val="24"/>
-        </w:rPr>
-        <w:t xml:space="preserve"> trajectory was influenced in December by high sea level pressure (SLP) anomalies centered </w:t>
-      </w:r>
-      <w:r>
-        <w:rPr>
-          <w:sz w:val="24"/>
-          <w:szCs w:val="24"/>
-        </w:rPr>
-        <w:t xml:space="preserve">over </w:t>
-      </w:r>
-      <w:r>
-        <w:rPr>
-          <w:sz w:val="24"/>
-          <w:szCs w:val="24"/>
-        </w:rPr>
-        <w:t xml:space="preserve">the Alaska </w:t>
-      </w:r>
-      <w:r>
-        <w:rPr>
-          <w:sz w:val="24"/>
-          <w:szCs w:val="24"/>
-        </w:rPr>
-        <w:t>mainland north of the central Gulf of Alaska</w:t>
-      </w:r>
-      <w:r>
-        <w:rPr>
-          <w:sz w:val="24"/>
-          <w:szCs w:val="24"/>
-        </w:rPr>
-        <w:t xml:space="preserve"> </w:t>
-      </w:r>
-      <w:r>
-        <w:rPr>
-          <w:sz w:val="24"/>
-          <w:szCs w:val="24"/>
-        </w:rPr>
-        <w:t xml:space="preserve">that initially </w:t>
-      </w:r>
-      <w:r>
-        <w:rPr>
-          <w:sz w:val="24"/>
-          <w:szCs w:val="24"/>
-        </w:rPr>
-        <w:t xml:space="preserve">gave rise to </w:t>
-      </w:r>
-      <w:r>
-        <w:rPr>
-          <w:sz w:val="24"/>
-          <w:szCs w:val="24"/>
-        </w:rPr>
-        <w:t xml:space="preserve">weak </w:t>
-      </w:r>
-      <w:r>
-        <w:rPr>
-          <w:sz w:val="24"/>
-          <w:szCs w:val="24"/>
-        </w:rPr>
-        <w:t>south</w:t>
-      </w:r>
-      <w:r>
-        <w:rPr>
-          <w:sz w:val="24"/>
-          <w:szCs w:val="24"/>
-        </w:rPr>
-        <w:t>we</w:t>
-      </w:r>
-      <w:r>
-        <w:rPr>
-          <w:sz w:val="24"/>
-          <w:szCs w:val="24"/>
-        </w:rPr>
-        <w:t xml:space="preserve">sterly wind anomalies east of Ocean Station PAPA. The wind anomalies dropped in strength in January and shifted direction to the north, then increased again in February while shifting more directly eastward as </w:t>
-      </w:r>
-      <w:r>
-        <w:rPr>
-          <w:sz w:val="24"/>
-          <w:szCs w:val="24"/>
-        </w:rPr>
-        <w:t>a second</w:t>
-      </w:r>
-      <w:r>
-        <w:rPr>
-          <w:sz w:val="24"/>
-          <w:szCs w:val="24"/>
-        </w:rPr>
-        <w:t xml:space="preserve"> high pressure </w:t>
-      </w:r>
-      <w:r>
-        <w:rPr>
-          <w:sz w:val="24"/>
-          <w:szCs w:val="24"/>
-        </w:rPr>
-        <w:t>system</w:t>
-      </w:r>
-      <w:r>
-        <w:rPr>
-          <w:sz w:val="24"/>
-          <w:szCs w:val="24"/>
-        </w:rPr>
-        <w:t xml:space="preserve"> </w:t>
-      </w:r>
-      <w:r>
-        <w:rPr>
-          <w:sz w:val="24"/>
-          <w:szCs w:val="24"/>
-        </w:rPr>
-        <w:t xml:space="preserve">centered to the west of the California coast </w:t>
-      </w:r>
-      <w:r>
-        <w:rPr>
-          <w:sz w:val="24"/>
-          <w:szCs w:val="24"/>
-        </w:rPr>
-        <w:t>moved eastward. As a result, the ending latitude for the 202</w:t>
-      </w:r>
-      <w:r>
-        <w:rPr>
-          <w:sz w:val="24"/>
-          <w:szCs w:val="24"/>
-        </w:rPr>
-        <w:t>2/23</w:t>
-      </w:r>
+        <w:t>.</w:t>
+      </w:r>
+      <w:r>
+        <w:rPr>
+          <w:sz w:val="24"/>
+          <w:szCs w:val="24"/>
+        </w:rPr>
+        <w:t>T</w:t>
+      </w:r>
+      <w:r>
+        <w:rPr>
+          <w:sz w:val="24"/>
+          <w:szCs w:val="24"/>
+        </w:rPr>
+        <w:t>he ending latitude for the 202</w:t>
+      </w:r>
+      <w:ins w:id="61" w:author="William Stockhausen" w:date="2024-07-15T15:19:00Z">
+        <w:r>
+          <w:rPr>
+            <w:sz w:val="24"/>
+            <w:szCs w:val="24"/>
+          </w:rPr>
+          <w:t>3/24</w:t>
+        </w:r>
+      </w:ins>
+      <w:del w:id="62" w:author="William Stockhausen" w:date="2024-07-15T15:19:00Z">
+        <w:r>
+          <w:rPr>
+            <w:sz w:val="24"/>
+            <w:szCs w:val="24"/>
+          </w:rPr>
+          <w:delText>2/23</w:delText>
+        </w:r>
+      </w:del>
       <w:r>
         <w:rPr>
           <w:sz w:val="24"/>
@@ -1207,8 +1346,26 @@
           <w:sz w:val="24"/>
           <w:szCs w:val="24"/>
         </w:rPr>
-        <w:t>any year since 2017/18</w:t>
-      </w:r>
+        <w:t>any year since 20</w:t>
+      </w:r>
+      <w:ins w:id="63" w:author="William Stockhausen" w:date="2024-07-15T15:19:00Z">
+        <w:r>
+          <w:rPr>
+            <w:sz w:val="24"/>
+            <w:szCs w:val="24"/>
+          </w:rPr>
+          <w:t>09/10</w:t>
+        </w:r>
+      </w:ins>
+      <w:del w:id="64" w:author="William Stockhausen" w:date="2024-07-15T15:19:00Z">
+        <w:r>
+          <w:rPr>
+            <w:sz w:val="24"/>
+            <w:szCs w:val="24"/>
+          </w:rPr>
+          <w:delText>17/18</w:delText>
+        </w:r>
+      </w:del>
       <w:r>
         <w:rPr>
           <w:sz w:val="24"/>
@@ -1295,10 +1452,11 @@
           <w:sz w:val="24"/>
           <w:szCs w:val="24"/>
         </w:rPr>
+        <w:lastRenderedPageBreak/>
         <w:t xml:space="preserve">Figure </w:t>
       </w:r>
-      <w:bookmarkStart w:id="30" w:name="bookmark=id.3znysh7" w:colFirst="0" w:colLast="0"/>
-      <w:bookmarkEnd w:id="30"/>
+      <w:bookmarkStart w:id="65" w:name="bookmark=id.3znysh7" w:colFirst="0" w:colLast="0"/>
+      <w:bookmarkEnd w:id="65"/>
       <w:sdt>
         <w:sdtPr>
           <w:rPr>
@@ -1496,23 +1654,7 @@
           <w:rFonts w:ascii="Times New Roman" w:hAnsi="Times New Roman"/>
           <w:color w:val="000000"/>
         </w:rPr>
-        <w:t xml:space="preserve">2, black dotted </w:t>
-      </w:r>
-      <w:proofErr w:type="gramStart"/>
-      <w:r>
-        <w:rPr>
-          <w:rFonts w:ascii="Times New Roman" w:hAnsi="Times New Roman"/>
-          <w:color w:val="000000"/>
-        </w:rPr>
-        <w:t>line</w:t>
-      </w:r>
-      <w:proofErr w:type="gramEnd"/>
-      <w:r>
-        <w:rPr>
-          <w:rFonts w:ascii="Times New Roman" w:hAnsi="Times New Roman"/>
-          <w:color w:val="000000"/>
-        </w:rPr>
-        <w:t xml:space="preserve"> and points) indicates high interannual variation in the north/south component of drifter trajectories, with an average between-year change of &gt;4</w:t>
+        <w:t>2, black dotted line and points) indicates high interannual variation in the north/south component of drifter trajectories, with an average between-year change of &gt;4</w:t>
       </w:r>
       <w:r>
         <w:rPr>
@@ -1719,7 +1861,21 @@
           <w:rFonts w:ascii="Times New Roman" w:hAnsi="Times New Roman"/>
           <w:color w:val="000000"/>
         </w:rPr>
-        <w:t xml:space="preserve">, represent reversals with slightly less, but diminishing, magnitude. Such swings, however, were </w:t>
+        <w:t xml:space="preserve">, represent reversals with slightly less, but diminishing, magnitude. Such swings, however, </w:t>
+      </w:r>
+      <w:r>
+        <w:rPr>
+          <w:rFonts w:ascii="Times New Roman" w:hAnsi="Times New Roman"/>
+          <w:color w:val="000000"/>
+        </w:rPr>
+        <w:t>a</w:t>
+      </w:r>
+      <w:r>
+        <w:rPr>
+          <w:rFonts w:ascii="Times New Roman" w:hAnsi="Times New Roman"/>
+          <w:color w:val="000000"/>
+        </w:rPr>
+        <w:t xml:space="preserve">re </w:t>
       </w:r>
       <w:r>
         <w:rPr>
@@ -1737,45 +1893,55 @@
         <w:rPr>
           <w:rFonts w:ascii="Times New Roman" w:hAnsi="Times New Roman"/>
         </w:rPr>
-        <w:t>he 2021/22 value return</w:t>
-      </w:r>
-      <w:r>
-        <w:rPr>
-          <w:rFonts w:ascii="Times New Roman" w:hAnsi="Times New Roman"/>
-        </w:rPr>
-        <w:t>ed</w:t>
-      </w:r>
-      <w:r>
-        <w:rPr>
-          <w:rFonts w:ascii="Times New Roman" w:hAnsi="Times New Roman"/>
-        </w:rPr>
-        <w:t xml:space="preserve"> below the mean</w:t>
-      </w:r>
-      <w:r>
-        <w:rPr>
-          <w:rFonts w:ascii="Times New Roman" w:hAnsi="Times New Roman"/>
-        </w:rPr>
-        <w:t xml:space="preserve"> </w:t>
-      </w:r>
-      <w:r>
-        <w:rPr>
-          <w:rFonts w:ascii="Times New Roman" w:hAnsi="Times New Roman"/>
-        </w:rPr>
-        <w:t xml:space="preserve">after an excursion above it in 2020/21; the 2022/23 value also remained below (although closer to) the </w:t>
-      </w:r>
-      <w:proofErr w:type="gramStart"/>
-      <w:r>
-        <w:rPr>
-          <w:rFonts w:ascii="Times New Roman" w:hAnsi="Times New Roman"/>
-        </w:rPr>
-        <w:t>long term</w:t>
-      </w:r>
-      <w:proofErr w:type="gramEnd"/>
-      <w:r>
-        <w:rPr>
-          <w:rFonts w:ascii="Times New Roman" w:hAnsi="Times New Roman"/>
-        </w:rPr>
-        <w:t xml:space="preserve"> mean, with the result that the trajectories in six of the last seven years have ended below the mean. </w:t>
+        <w:t xml:space="preserve">he </w:t>
+      </w:r>
+      <w:r>
+        <w:rPr>
+          <w:rFonts w:ascii="Times New Roman" w:hAnsi="Times New Roman"/>
+        </w:rPr>
+        <w:t>PTI has been below the mean for six of the seven previous years, while</w:t>
+      </w:r>
+      <w:r>
+        <w:rPr>
+          <w:rFonts w:ascii="Times New Roman" w:hAnsi="Times New Roman"/>
+        </w:rPr>
+        <w:t xml:space="preserve"> the 202</w:t>
+      </w:r>
+      <w:r>
+        <w:rPr>
+          <w:rFonts w:ascii="Times New Roman" w:hAnsi="Times New Roman"/>
+        </w:rPr>
+        <w:t>3</w:t>
+      </w:r>
+      <w:r>
+        <w:rPr>
+          <w:rFonts w:ascii="Times New Roman" w:hAnsi="Times New Roman"/>
+        </w:rPr>
+        <w:t>/2</w:t>
+      </w:r>
+      <w:r>
+        <w:rPr>
+          <w:rFonts w:ascii="Times New Roman" w:hAnsi="Times New Roman"/>
+        </w:rPr>
+        <w:t>4</w:t>
+      </w:r>
+      <w:r>
+        <w:rPr>
+          <w:rFonts w:ascii="Times New Roman" w:hAnsi="Times New Roman"/>
+        </w:rPr>
+        <w:t xml:space="preserve"> value </w:t>
+      </w:r>
+      <w:r>
+        <w:rPr>
+          <w:rFonts w:ascii="Times New Roman" w:hAnsi="Times New Roman"/>
+        </w:rPr>
+        <w:t>was almost identical to</w:t>
+      </w:r>
+      <w:r>
+        <w:rPr>
+          <w:rFonts w:ascii="Times New Roman" w:hAnsi="Times New Roman"/>
+        </w:rPr>
+        <w:t xml:space="preserve"> the mean. </w:t>
       </w:r>
     </w:p>
     <w:p>
@@ -1891,7 +2057,7 @@
           <w:sz w:val="24"/>
           <w:szCs w:val="24"/>
         </w:rPr>
-        <w:t xml:space="preserve">) by affecting its spatial overlap with predators (Wespestad2000), as well as to influence recruitment success of winter spawning flatfish in the eastern Bering Sea (EBS; Wilderbuer2002). Filtered PTI values greater than the long-term mean are indicative of increased transport and/or a northerly shift in the Alaska Current, which transports warm water northward along the west coast of Canada and southeast Alaska from the south and consequently plays a major role in the Gulf of Alaska’s heat budget. Interdecadal changes in the PTI reflect changes in ocean climate that appear to have widespread impacts on biological variability at multiple trophic levels (King2005). There is strong evidence that the productivity and possibly the carrying capacity of the Alaska Gyre and of the continental shelf were enhanced during the “warm” regime that began in 1977. Zooplankton production was positively affected after the 1977 regime </w:t>
+        <w:t xml:space="preserve">) by affecting its spatial overlap with predators (Wespestad2000), as well as to influence recruitment success of winter spawning flatfish in the eastern Bering Sea (EBS; Wilderbuer2002). Filtered PTI values greater than the long-term mean are indicative of increased transport and/or a northerly shift in the Alaska Current, which transports warm water northward along the west coast of Canada and southeast Alaska from the south and consequently plays a major role in the Gulf of Alaska’s heat budget. Interdecadal changes in the PTI reflect changes in ocean climate that appear to have widespread impacts on biological variability at multiple trophic levels (King2005). There is strong evidence that the productivity and possibly the carrying capacity of the Alaska Gyre and of the continental shelf were enhanced during the “warm” regime that began in 1977. Zooplankton production was positively affected after the 1977 regime shift (Brodeur1992), as were recruitment and survival of salmon and demersal fish species. Recruitment of rockfish (Pacific ocean perch) and flatfish (arrowtooth flounder, halibut, and flathead sole) also increased. However, shrimp and forage fish such as capelin were negatively </w:t>
       </w:r>
       <w:r>
         <w:rPr>
@@ -1899,7 +2065,7 @@
           <w:szCs w:val="24"/>
         </w:rPr>
         <w:lastRenderedPageBreak/>
-        <w:t>shift (Brodeur1992), as were recruitment and survival of salmon and demersal fish species. Recruitment of rockfish (Pacific ocean perch) and flatfish (arrowtooth flounder, halibut, and flathead sole) also increased. However, shrimp and forage fish such as capelin were negatively affected by the 1977 shift (Anderson2003). The reduced availability of forage fish may have contributed to the decline in marine mammal and seabird populations observed after the 1977 shift (Piatt1996).</w:t>
+        <w:t>affected by the 1977 shift (Anderson2003). The reduced availability of forage fish may have contributed to the decline in marine mammal and seabird populations observed after the 1977 shift (Piatt1996).</w:t>
       </w:r>
       <w:r>
         <w:rPr>
@@ -1931,7 +2097,7 @@
 </file>
 
 <file path=word/endnotes.xml><?xml version="1.0" encoding="utf-8"?>
-<w:endnotes xmlns:wpc="http://schemas.microsoft.com/office/word/2010/wordprocessingCanvas" xmlns:cx="http://schemas.microsoft.com/office/drawing/2014/chartex" xmlns:cx1="http://schemas.microsoft.com/office/drawing/2015/9/8/chartex" xmlns:cx2="http://schemas.microsoft.com/office/drawing/2015/10/21/chartex" xmlns:cx3="http://schemas.microsoft.com/office/drawing/2016/5/9/chartex" xmlns:cx4="http://schemas.microsoft.com/office/drawing/2016/5/10/chartex" xmlns:cx5="http://schemas.microsoft.com/office/drawing/2016/5/11/chartex" xmlns:cx6="http://schemas.microsoft.com/office/drawing/2016/5/12/chartex" xmlns:cx7="http://schemas.microsoft.com/office/drawing/2016/5/13/chartex" xmlns:cx8="http://schemas.microsoft.com/office/drawing/2016/5/14/chartex" xmlns:mc="http://schemas.openxmlformats.org/markup-compatibility/2006" xmlns:aink="http://schemas.microsoft.com/office/drawing/2016/ink" xmlns:am3d="http://schemas.microsoft.com/office/drawing/2017/model3d" xmlns:o="urn:schemas-microsoft-com:office:office" xmlns:oel="http://schemas.microsoft.com/office/2019/extlst" xmlns:r="http://schemas.openxmlformats.org/officeDocument/2006/relationships" xmlns:m="http://schemas.openxmlformats.org/officeDocument/2006/math" xmlns:v="urn:schemas-microsoft-com:vml" xmlns:wp14="http://schemas.microsoft.com/office/word/2010/wordprocessingDrawing" xmlns:wp="http://schemas.openxmlformats.org/drawingml/2006/wordprocessingDrawing" xmlns:w10="urn:schemas-microsoft-com:office:word" xmlns:w="http://schemas.openxmlformats.org/wordprocessingml/2006/main" xmlns:w14="http://schemas.microsoft.com/office/word/2010/wordml" xmlns:w15="http://schemas.microsoft.com/office/word/2012/wordml" xmlns:w16cex="http://schemas.microsoft.com/office/word/2018/wordml/cex" xmlns:w16cid="http://schemas.microsoft.com/office/word/2016/wordml/cid" xmlns:w16="http://schemas.microsoft.com/office/word/2018/wordml" xmlns:w16sdtdh="http://schemas.microsoft.com/office/word/2020/wordml/sdtdatahash" xmlns:w16se="http://schemas.microsoft.com/office/word/2015/wordml/symex" xmlns:wpg="http://schemas.microsoft.com/office/word/2010/wordprocessingGroup" xmlns:wpi="http://schemas.microsoft.com/office/word/2010/wordprocessingInk" xmlns:wne="http://schemas.microsoft.com/office/word/2006/wordml" xmlns:wps="http://schemas.microsoft.com/office/word/2010/wordprocessingShape" mc:Ignorable="w14 w15 w16se w16cid w16 w16cex w16sdtdh wp14">
+<w:endnotes xmlns:wpc="http://schemas.microsoft.com/office/word/2010/wordprocessingCanvas" xmlns:cx="http://schemas.microsoft.com/office/drawing/2014/chartex" xmlns:cx1="http://schemas.microsoft.com/office/drawing/2015/9/8/chartex" xmlns:cx2="http://schemas.microsoft.com/office/drawing/2015/10/21/chartex" xmlns:cx3="http://schemas.microsoft.com/office/drawing/2016/5/9/chartex" xmlns:cx4="http://schemas.microsoft.com/office/drawing/2016/5/10/chartex" xmlns:cx5="http://schemas.microsoft.com/office/drawing/2016/5/11/chartex" xmlns:cx6="http://schemas.microsoft.com/office/drawing/2016/5/12/chartex" xmlns:cx7="http://schemas.microsoft.com/office/drawing/2016/5/13/chartex" xmlns:cx8="http://schemas.microsoft.com/office/drawing/2016/5/14/chartex" xmlns:mc="http://schemas.openxmlformats.org/markup-compatibility/2006" xmlns:aink="http://schemas.microsoft.com/office/drawing/2016/ink" xmlns:am3d="http://schemas.microsoft.com/office/drawing/2017/model3d" xmlns:o="urn:schemas-microsoft-com:office:office" xmlns:oel="http://schemas.microsoft.com/office/2019/extlst" xmlns:r="http://schemas.openxmlformats.org/officeDocument/2006/relationships" xmlns:m="http://schemas.openxmlformats.org/officeDocument/2006/math" xmlns:v="urn:schemas-microsoft-com:vml" xmlns:wp14="http://schemas.microsoft.com/office/word/2010/wordprocessingDrawing" xmlns:wp="http://schemas.openxmlformats.org/drawingml/2006/wordprocessingDrawing" xmlns:w10="urn:schemas-microsoft-com:office:word" xmlns:w="http://schemas.openxmlformats.org/wordprocessingml/2006/main" xmlns:w14="http://schemas.microsoft.com/office/word/2010/wordml" xmlns:w15="http://schemas.microsoft.com/office/word/2012/wordml" xmlns:w16cex="http://schemas.microsoft.com/office/word/2018/wordml/cex" xmlns:w16cid="http://schemas.microsoft.com/office/word/2016/wordml/cid" xmlns:w16="http://schemas.microsoft.com/office/word/2018/wordml" xmlns:w16du="http://schemas.microsoft.com/office/word/2023/wordml/word16du" xmlns:w16sdtdh="http://schemas.microsoft.com/office/word/2020/wordml/sdtdatahash" xmlns:w16se="http://schemas.microsoft.com/office/word/2015/wordml/symex" xmlns:wpg="http://schemas.microsoft.com/office/word/2010/wordprocessingGroup" xmlns:wpi="http://schemas.microsoft.com/office/word/2010/wordprocessingInk" xmlns:wne="http://schemas.microsoft.com/office/word/2006/wordml" xmlns:wps="http://schemas.microsoft.com/office/word/2010/wordprocessingShape" mc:Ignorable="w14 w15 w16se w16cid w16 w16cex w16sdtdh w16du wp14">
   <w:endnote w:type="separator" w:id="-1">
     <w:p>
       <w:r>
@@ -1950,7 +2116,7 @@
 </file>
 
 <file path=word/footer1.xml><?xml version="1.0" encoding="utf-8"?>
-<w:ftr xmlns:wpc="http://schemas.microsoft.com/office/word/2010/wordprocessingCanvas" xmlns:cx="http://schemas.microsoft.com/office/drawing/2014/chartex" xmlns:cx1="http://schemas.microsoft.com/office/drawing/2015/9/8/chartex" xmlns:cx2="http://schemas.microsoft.com/office/drawing/2015/10/21/chartex" xmlns:cx3="http://schemas.microsoft.com/office/drawing/2016/5/9/chartex" xmlns:cx4="http://schemas.microsoft.com/office/drawing/2016/5/10/chartex" xmlns:cx5="http://schemas.microsoft.com/office/drawing/2016/5/11/chartex" xmlns:cx6="http://schemas.microsoft.com/office/drawing/2016/5/12/chartex" xmlns:cx7="http://schemas.microsoft.com/office/drawing/2016/5/13/chartex" xmlns:cx8="http://schemas.microsoft.com/office/drawing/2016/5/14/chartex" xmlns:mc="http://schemas.openxmlformats.org/markup-compatibility/2006" xmlns:aink="http://schemas.microsoft.com/office/drawing/2016/ink" xmlns:am3d="http://schemas.microsoft.com/office/drawing/2017/model3d" xmlns:o="urn:schemas-microsoft-com:office:office" xmlns:oel="http://schemas.microsoft.com/office/2019/extlst" xmlns:r="http://schemas.openxmlformats.org/officeDocument/2006/relationships" xmlns:m="http://schemas.openxmlformats.org/officeDocument/2006/math" xmlns:v="urn:schemas-microsoft-com:vml" xmlns:wp14="http://schemas.microsoft.com/office/word/2010/wordprocessingDrawing" xmlns:wp="http://schemas.openxmlformats.org/drawingml/2006/wordprocessingDrawing" xmlns:w10="urn:schemas-microsoft-com:office:word" xmlns:w="http://schemas.openxmlformats.org/wordprocessingml/2006/main" xmlns:w14="http://schemas.microsoft.com/office/word/2010/wordml" xmlns:w15="http://schemas.microsoft.com/office/word/2012/wordml" xmlns:w16cex="http://schemas.microsoft.com/office/word/2018/wordml/cex" xmlns:w16cid="http://schemas.microsoft.com/office/word/2016/wordml/cid" xmlns:w16="http://schemas.microsoft.com/office/word/2018/wordml" xmlns:w16sdtdh="http://schemas.microsoft.com/office/word/2020/wordml/sdtdatahash" xmlns:w16se="http://schemas.microsoft.com/office/word/2015/wordml/symex" xmlns:wpg="http://schemas.microsoft.com/office/word/2010/wordprocessingGroup" xmlns:wpi="http://schemas.microsoft.com/office/word/2010/wordprocessingInk" xmlns:wne="http://schemas.microsoft.com/office/word/2006/wordml" xmlns:wps="http://schemas.microsoft.com/office/word/2010/wordprocessingShape" mc:Ignorable="w14 w15 w16se w16cid w16 w16cex w16sdtdh wp14">
+<w:ftr xmlns:wpc="http://schemas.microsoft.com/office/word/2010/wordprocessingCanvas" xmlns:cx="http://schemas.microsoft.com/office/drawing/2014/chartex" xmlns:cx1="http://schemas.microsoft.com/office/drawing/2015/9/8/chartex" xmlns:cx2="http://schemas.microsoft.com/office/drawing/2015/10/21/chartex" xmlns:cx3="http://schemas.microsoft.com/office/drawing/2016/5/9/chartex" xmlns:cx4="http://schemas.microsoft.com/office/drawing/2016/5/10/chartex" xmlns:cx5="http://schemas.microsoft.com/office/drawing/2016/5/11/chartex" xmlns:cx6="http://schemas.microsoft.com/office/drawing/2016/5/12/chartex" xmlns:cx7="http://schemas.microsoft.com/office/drawing/2016/5/13/chartex" xmlns:cx8="http://schemas.microsoft.com/office/drawing/2016/5/14/chartex" xmlns:mc="http://schemas.openxmlformats.org/markup-compatibility/2006" xmlns:aink="http://schemas.microsoft.com/office/drawing/2016/ink" xmlns:am3d="http://schemas.microsoft.com/office/drawing/2017/model3d" xmlns:o="urn:schemas-microsoft-com:office:office" xmlns:oel="http://schemas.microsoft.com/office/2019/extlst" xmlns:r="http://schemas.openxmlformats.org/officeDocument/2006/relationships" xmlns:m="http://schemas.openxmlformats.org/officeDocument/2006/math" xmlns:v="urn:schemas-microsoft-com:vml" xmlns:wp14="http://schemas.microsoft.com/office/word/2010/wordprocessingDrawing" xmlns:wp="http://schemas.openxmlformats.org/drawingml/2006/wordprocessingDrawing" xmlns:w10="urn:schemas-microsoft-com:office:word" xmlns:w="http://schemas.openxmlformats.org/wordprocessingml/2006/main" xmlns:w14="http://schemas.microsoft.com/office/word/2010/wordml" xmlns:w15="http://schemas.microsoft.com/office/word/2012/wordml" xmlns:w16cex="http://schemas.microsoft.com/office/word/2018/wordml/cex" xmlns:w16cid="http://schemas.microsoft.com/office/word/2016/wordml/cid" xmlns:w16="http://schemas.microsoft.com/office/word/2018/wordml" xmlns:w16du="http://schemas.microsoft.com/office/word/2023/wordml/word16du" xmlns:w16sdtdh="http://schemas.microsoft.com/office/word/2020/wordml/sdtdatahash" xmlns:w16se="http://schemas.microsoft.com/office/word/2015/wordml/symex" xmlns:wpg="http://schemas.microsoft.com/office/word/2010/wordprocessingGroup" xmlns:wpi="http://schemas.microsoft.com/office/word/2010/wordprocessingInk" xmlns:wne="http://schemas.microsoft.com/office/word/2006/wordml" xmlns:wps="http://schemas.microsoft.com/office/word/2010/wordprocessingShape" mc:Ignorable="w14 w15 w16se w16cid w16 w16cex w16sdtdh w16du wp14">
   <w:p>
     <w:pPr>
       <w:widowControl w:val="0"/>
@@ -1961,7 +2127,7 @@
 </file>
 
 <file path=word/footnotes.xml><?xml version="1.0" encoding="utf-8"?>
-<w:footnotes xmlns:wpc="http://schemas.microsoft.com/office/word/2010/wordprocessingCanvas" xmlns:cx="http://schemas.microsoft.com/office/drawing/2014/chartex" xmlns:cx1="http://schemas.microsoft.com/office/drawing/2015/9/8/chartex" xmlns:cx2="http://schemas.microsoft.com/office/drawing/2015/10/21/chartex" xmlns:cx3="http://schemas.microsoft.com/office/drawing/2016/5/9/chartex" xmlns:cx4="http://schemas.microsoft.com/office/drawing/2016/5/10/chartex" xmlns:cx5="http://schemas.microsoft.com/office/drawing/2016/5/11/chartex" xmlns:cx6="http://schemas.microsoft.com/office/drawing/2016/5/12/chartex" xmlns:cx7="http://schemas.microsoft.com/office/drawing/2016/5/13/chartex" xmlns:cx8="http://schemas.microsoft.com/office/drawing/2016/5/14/chartex" xmlns:mc="http://schemas.openxmlformats.org/markup-compatibility/2006" xmlns:aink="http://schemas.microsoft.com/office/drawing/2016/ink" xmlns:am3d="http://schemas.microsoft.com/office/drawing/2017/model3d" xmlns:o="urn:schemas-microsoft-com:office:office" xmlns:oel="http://schemas.microsoft.com/office/2019/extlst" xmlns:r="http://schemas.openxmlformats.org/officeDocument/2006/relationships" xmlns:m="http://schemas.openxmlformats.org/officeDocument/2006/math" xmlns:v="urn:schemas-microsoft-com:vml" xmlns:wp14="http://schemas.microsoft.com/office/word/2010/wordprocessingDrawing" xmlns:wp="http://schemas.openxmlformats.org/drawingml/2006/wordprocessingDrawing" xmlns:w10="urn:schemas-microsoft-com:office:word" xmlns:w="http://schemas.openxmlformats.org/wordprocessingml/2006/main" xmlns:w14="http://schemas.microsoft.com/office/word/2010/wordml" xmlns:w15="http://schemas.microsoft.com/office/word/2012/wordml" xmlns:w16cex="http://schemas.microsoft.com/office/word/2018/wordml/cex" xmlns:w16cid="http://schemas.microsoft.com/office/word/2016/wordml/cid" xmlns:w16="http://schemas.microsoft.com/office/word/2018/wordml" xmlns:w16sdtdh="http://schemas.microsoft.com/office/word/2020/wordml/sdtdatahash" xmlns:w16se="http://schemas.microsoft.com/office/word/2015/wordml/symex" xmlns:wpg="http://schemas.microsoft.com/office/word/2010/wordprocessingGroup" xmlns:wpi="http://schemas.microsoft.com/office/word/2010/wordprocessingInk" xmlns:wne="http://schemas.microsoft.com/office/word/2006/wordml" xmlns:wps="http://schemas.microsoft.com/office/word/2010/wordprocessingShape" mc:Ignorable="w14 w15 w16se w16cid w16 w16cex w16sdtdh wp14">
+<w:footnotes xmlns:wpc="http://schemas.microsoft.com/office/word/2010/wordprocessingCanvas" xmlns:cx="http://schemas.microsoft.com/office/drawing/2014/chartex" xmlns:cx1="http://schemas.microsoft.com/office/drawing/2015/9/8/chartex" xmlns:cx2="http://schemas.microsoft.com/office/drawing/2015/10/21/chartex" xmlns:cx3="http://schemas.microsoft.com/office/drawing/2016/5/9/chartex" xmlns:cx4="http://schemas.microsoft.com/office/drawing/2016/5/10/chartex" xmlns:cx5="http://schemas.microsoft.com/office/drawing/2016/5/11/chartex" xmlns:cx6="http://schemas.microsoft.com/office/drawing/2016/5/12/chartex" xmlns:cx7="http://schemas.microsoft.com/office/drawing/2016/5/13/chartex" xmlns:cx8="http://schemas.microsoft.com/office/drawing/2016/5/14/chartex" xmlns:mc="http://schemas.openxmlformats.org/markup-compatibility/2006" xmlns:aink="http://schemas.microsoft.com/office/drawing/2016/ink" xmlns:am3d="http://schemas.microsoft.com/office/drawing/2017/model3d" xmlns:o="urn:schemas-microsoft-com:office:office" xmlns:oel="http://schemas.microsoft.com/office/2019/extlst" xmlns:r="http://schemas.openxmlformats.org/officeDocument/2006/relationships" xmlns:m="http://schemas.openxmlformats.org/officeDocument/2006/math" xmlns:v="urn:schemas-microsoft-com:vml" xmlns:wp14="http://schemas.microsoft.com/office/word/2010/wordprocessingDrawing" xmlns:wp="http://schemas.openxmlformats.org/drawingml/2006/wordprocessingDrawing" xmlns:w10="urn:schemas-microsoft-com:office:word" xmlns:w="http://schemas.openxmlformats.org/wordprocessingml/2006/main" xmlns:w14="http://schemas.microsoft.com/office/word/2010/wordml" xmlns:w15="http://schemas.microsoft.com/office/word/2012/wordml" xmlns:w16cex="http://schemas.microsoft.com/office/word/2018/wordml/cex" xmlns:w16cid="http://schemas.microsoft.com/office/word/2016/wordml/cid" xmlns:w16="http://schemas.microsoft.com/office/word/2018/wordml" xmlns:w16du="http://schemas.microsoft.com/office/word/2023/wordml/word16du" xmlns:w16sdtdh="http://schemas.microsoft.com/office/word/2020/wordml/sdtdatahash" xmlns:w16se="http://schemas.microsoft.com/office/word/2015/wordml/symex" xmlns:wpg="http://schemas.microsoft.com/office/word/2010/wordprocessingGroup" xmlns:wpi="http://schemas.microsoft.com/office/word/2010/wordprocessingInk" xmlns:wne="http://schemas.microsoft.com/office/word/2006/wordml" xmlns:wps="http://schemas.microsoft.com/office/word/2010/wordprocessingShape" mc:Ignorable="w14 w15 w16se w16cid w16 w16cex w16sdtdh w16du wp14">
   <w:footnote w:type="separator" w:id="-1">
     <w:p>
       <w:r>
@@ -1980,7 +2146,7 @@
 </file>
 
 <file path=word/people.xml><?xml version="1.0" encoding="utf-8"?>
-<w15:people xmlns:wpc="http://schemas.microsoft.com/office/word/2010/wordprocessingCanvas" xmlns:cx="http://schemas.microsoft.com/office/drawing/2014/chartex" xmlns:cx1="http://schemas.microsoft.com/office/drawing/2015/9/8/chartex" xmlns:cx2="http://schemas.microsoft.com/office/drawing/2015/10/21/chartex" xmlns:cx3="http://schemas.microsoft.com/office/drawing/2016/5/9/chartex" xmlns:cx4="http://schemas.microsoft.com/office/drawing/2016/5/10/chartex" xmlns:cx5="http://schemas.microsoft.com/office/drawing/2016/5/11/chartex" xmlns:cx6="http://schemas.microsoft.com/office/drawing/2016/5/12/chartex" xmlns:cx7="http://schemas.microsoft.com/office/drawing/2016/5/13/chartex" xmlns:cx8="http://schemas.microsoft.com/office/drawing/2016/5/14/chartex" xmlns:mc="http://schemas.openxmlformats.org/markup-compatibility/2006" xmlns:aink="http://schemas.microsoft.com/office/drawing/2016/ink" xmlns:am3d="http://schemas.microsoft.com/office/drawing/2017/model3d" xmlns:o="urn:schemas-microsoft-com:office:office" xmlns:oel="http://schemas.microsoft.com/office/2019/extlst" xmlns:r="http://schemas.openxmlformats.org/officeDocument/2006/relationships" xmlns:m="http://schemas.openxmlformats.org/officeDocument/2006/math" xmlns:v="urn:schemas-microsoft-com:vml" xmlns:wp14="http://schemas.microsoft.com/office/word/2010/wordprocessingDrawing" xmlns:wp="http://schemas.openxmlformats.org/drawingml/2006/wordprocessingDrawing" xmlns:w10="urn:schemas-microsoft-com:office:word" xmlns:w="http://schemas.openxmlformats.org/wordprocessingml/2006/main" xmlns:w14="http://schemas.microsoft.com/office/word/2010/wordml" xmlns:w15="http://schemas.microsoft.com/office/word/2012/wordml" xmlns:w16cex="http://schemas.microsoft.com/office/word/2018/wordml/cex" xmlns:w16cid="http://schemas.microsoft.com/office/word/2016/wordml/cid" xmlns:w16="http://schemas.microsoft.com/office/word/2018/wordml" xmlns:w16sdtdh="http://schemas.microsoft.com/office/word/2020/wordml/sdtdatahash" xmlns:w16se="http://schemas.microsoft.com/office/word/2015/wordml/symex" xmlns:wpg="http://schemas.microsoft.com/office/word/2010/wordprocessingGroup" xmlns:wpi="http://schemas.microsoft.com/office/word/2010/wordprocessingInk" xmlns:wne="http://schemas.microsoft.com/office/word/2006/wordml" xmlns:wps="http://schemas.microsoft.com/office/word/2010/wordprocessingShape" mc:Ignorable="w14 w15 w16se w16cid w16 w16cex w16sdtdh wp14">
+<w15:people xmlns:wpc="http://schemas.microsoft.com/office/word/2010/wordprocessingCanvas" xmlns:cx="http://schemas.microsoft.com/office/drawing/2014/chartex" xmlns:cx1="http://schemas.microsoft.com/office/drawing/2015/9/8/chartex" xmlns:cx2="http://schemas.microsoft.com/office/drawing/2015/10/21/chartex" xmlns:cx3="http://schemas.microsoft.com/office/drawing/2016/5/9/chartex" xmlns:cx4="http://schemas.microsoft.com/office/drawing/2016/5/10/chartex" xmlns:cx5="http://schemas.microsoft.com/office/drawing/2016/5/11/chartex" xmlns:cx6="http://schemas.microsoft.com/office/drawing/2016/5/12/chartex" xmlns:cx7="http://schemas.microsoft.com/office/drawing/2016/5/13/chartex" xmlns:cx8="http://schemas.microsoft.com/office/drawing/2016/5/14/chartex" xmlns:mc="http://schemas.openxmlformats.org/markup-compatibility/2006" xmlns:aink="http://schemas.microsoft.com/office/drawing/2016/ink" xmlns:am3d="http://schemas.microsoft.com/office/drawing/2017/model3d" xmlns:o="urn:schemas-microsoft-com:office:office" xmlns:oel="http://schemas.microsoft.com/office/2019/extlst" xmlns:r="http://schemas.openxmlformats.org/officeDocument/2006/relationships" xmlns:m="http://schemas.openxmlformats.org/officeDocument/2006/math" xmlns:v="urn:schemas-microsoft-com:vml" xmlns:wp14="http://schemas.microsoft.com/office/word/2010/wordprocessingDrawing" xmlns:wp="http://schemas.openxmlformats.org/drawingml/2006/wordprocessingDrawing" xmlns:w10="urn:schemas-microsoft-com:office:word" xmlns:w="http://schemas.openxmlformats.org/wordprocessingml/2006/main" xmlns:w14="http://schemas.microsoft.com/office/word/2010/wordml" xmlns:w15="http://schemas.microsoft.com/office/word/2012/wordml" xmlns:w16cex="http://schemas.microsoft.com/office/word/2018/wordml/cex" xmlns:w16cid="http://schemas.microsoft.com/office/word/2016/wordml/cid" xmlns:w16="http://schemas.microsoft.com/office/word/2018/wordml" xmlns:w16du="http://schemas.microsoft.com/office/word/2023/wordml/word16du" xmlns:w16sdtdh="http://schemas.microsoft.com/office/word/2020/wordml/sdtdatahash" xmlns:w16se="http://schemas.microsoft.com/office/word/2015/wordml/symex" xmlns:wpg="http://schemas.microsoft.com/office/word/2010/wordprocessingGroup" xmlns:wpi="http://schemas.microsoft.com/office/word/2010/wordprocessingInk" xmlns:wne="http://schemas.microsoft.com/office/word/2006/wordml" xmlns:wps="http://schemas.microsoft.com/office/word/2010/wordprocessingShape" mc:Ignorable="w14 w15 w16se w16cid w16 w16cex w16sdtdh w16du wp14">
   <w15:person w15:author="William Stockhausen">
     <w15:presenceInfo w15:providerId="Windows Live" w15:userId="8a760092cc443655"/>
   </w15:person>
@@ -1988,7 +2154,7 @@
 </file>
 
 <file path=word/styles.xml><?xml version="1.0" encoding="utf-8"?>
-<w:styles xmlns:mc="http://schemas.openxmlformats.org/markup-compatibility/2006" xmlns:r="http://schemas.openxmlformats.org/officeDocument/2006/relationships" xmlns:w="http://schemas.openxmlformats.org/wordprocessingml/2006/main" xmlns:w14="http://schemas.microsoft.com/office/word/2010/wordml" xmlns:w15="http://schemas.microsoft.com/office/word/2012/wordml" xmlns:w16cex="http://schemas.microsoft.com/office/word/2018/wordml/cex" xmlns:w16cid="http://schemas.microsoft.com/office/word/2016/wordml/cid" xmlns:w16="http://schemas.microsoft.com/office/word/2018/wordml" xmlns:w16sdtdh="http://schemas.microsoft.com/office/word/2020/wordml/sdtdatahash" xmlns:w16se="http://schemas.microsoft.com/office/word/2015/wordml/symex" mc:Ignorable="w14 w15 w16se w16cid w16 w16cex w16sdtdh">
+<w:styles xmlns:mc="http://schemas.openxmlformats.org/markup-compatibility/2006" xmlns:r="http://schemas.openxmlformats.org/officeDocument/2006/relationships" xmlns:w="http://schemas.openxmlformats.org/wordprocessingml/2006/main" xmlns:w14="http://schemas.microsoft.com/office/word/2010/wordml" xmlns:w15="http://schemas.microsoft.com/office/word/2012/wordml" xmlns:w16cex="http://schemas.microsoft.com/office/word/2018/wordml/cex" xmlns:w16cid="http://schemas.microsoft.com/office/word/2016/wordml/cid" xmlns:w16="http://schemas.microsoft.com/office/word/2018/wordml" xmlns:w16du="http://schemas.microsoft.com/office/word/2023/wordml/word16du" xmlns:w16sdtdh="http://schemas.microsoft.com/office/word/2020/wordml/sdtdatahash" xmlns:w16se="http://schemas.microsoft.com/office/word/2015/wordml/symex" mc:Ignorable="w14 w15 w16se w16cid w16 w16cex w16sdtdh w16du">
   <w:docDefaults>
     <w:rPrDefault>
       <w:rPr>

</xml_diff>